<commit_message>
All files are in remote repo now
</commit_message>
<xml_diff>
--- a/Assignment_3_Report.docx
+++ b/Assignment_3_Report.docx
@@ -50,7 +50,7 @@
           <w:sz w:val="28"/>
           <w:szCs w:val="28"/>
         </w:rPr>
-        <w:t>Reposit</w:t>
+        <w:t xml:space="preserve">Git </w:t>
       </w:r>
       <w:r>
         <w:rPr>
@@ -58,7 +58,7 @@
           <w:sz w:val="28"/>
           <w:szCs w:val="28"/>
         </w:rPr>
-        <w:t>o</w:t>
+        <w:t>Reposit</w:t>
       </w:r>
       <w:r>
         <w:rPr>
@@ -66,35 +66,43 @@
           <w:sz w:val="28"/>
           <w:szCs w:val="28"/>
         </w:rPr>
-        <w:t xml:space="preserve">ry </w:t>
-      </w:r>
-      <w:proofErr w:type="gramStart"/>
+        <w:t>o</w:t>
+      </w:r>
       <w:r>
         <w:rPr>
           <w:rFonts w:ascii="Times New Roman" w:hAnsi="Times New Roman" w:cs="Times New Roman"/>
           <w:sz w:val="28"/>
           <w:szCs w:val="28"/>
         </w:rPr>
-        <w:t>Link</w:t>
-      </w:r>
+        <w:t xml:space="preserve">ry </w:t>
+      </w:r>
+      <w:proofErr w:type="gramStart"/>
       <w:r>
         <w:rPr>
           <w:rFonts w:ascii="Times New Roman" w:hAnsi="Times New Roman" w:cs="Times New Roman"/>
           <w:sz w:val="28"/>
           <w:szCs w:val="28"/>
         </w:rPr>
-        <w:t>:-</w:t>
-      </w:r>
-      <w:proofErr w:type="gramEnd"/>
+        <w:t>Link</w:t>
+      </w:r>
       <w:r>
         <w:rPr>
           <w:rFonts w:ascii="Times New Roman" w:hAnsi="Times New Roman" w:cs="Times New Roman"/>
           <w:sz w:val="28"/>
           <w:szCs w:val="28"/>
         </w:rPr>
+        <w:t>:-</w:t>
+      </w:r>
+      <w:proofErr w:type="gramEnd"/>
+      <w:r>
+        <w:rPr>
+          <w:rFonts w:ascii="Times New Roman" w:hAnsi="Times New Roman" w:cs="Times New Roman"/>
+          <w:sz w:val="28"/>
+          <w:szCs w:val="28"/>
+        </w:rPr>
         <w:t xml:space="preserve"> </w:t>
       </w:r>
-      <w:hyperlink r:id="rId6" w:history="1">
+      <w:hyperlink r:id="rId8" w:history="1">
         <w:proofErr w:type="spellStart"/>
         <w:r>
           <w:rPr>
@@ -476,7 +484,7 @@
                     <pic:cNvPicPr/>
                   </pic:nvPicPr>
                   <pic:blipFill>
-                    <a:blip r:embed="rId7" cstate="print">
+                    <a:blip r:embed="rId9" cstate="print">
                       <a:extLst>
                         <a:ext uri="{28A0092B-C50C-407E-A947-70E740481C1C}">
                           <a14:useLocalDpi xmlns:a14="http://schemas.microsoft.com/office/drawing/2010/main" val="0"/>
@@ -516,22 +524,6 @@
         <w:ind w:left="0" w:firstLine="0"/>
         <w:rPr>
           <w:rFonts w:ascii="Times New Roman" w:hAnsi="Times New Roman" w:cs="Times New Roman"/>
-        </w:rPr>
-      </w:pPr>
-    </w:p>
-    <w:p>
-      <w:pPr>
-        <w:ind w:left="0" w:firstLine="0"/>
-        <w:rPr>
-          <w:rFonts w:ascii="Times New Roman" w:hAnsi="Times New Roman" w:cs="Times New Roman"/>
-        </w:rPr>
-      </w:pPr>
-    </w:p>
-    <w:p>
-      <w:pPr>
-        <w:ind w:left="0" w:firstLine="0"/>
-        <w:rPr>
-          <w:rFonts w:ascii="Times New Roman" w:hAnsi="Times New Roman" w:cs="Times New Roman"/>
           <w:sz w:val="32"/>
           <w:szCs w:val="32"/>
         </w:rPr>
@@ -688,8 +680,8 @@
           <w:noProof/>
         </w:rPr>
         <w:drawing>
-          <wp:inline distT="0" distB="0" distL="0" distR="0" wp14:anchorId="67F8F0B1" wp14:editId="1BDA6791">
-            <wp:extent cx="5504505" cy="2848396"/>
+          <wp:inline distT="0" distB="0" distL="0" distR="0" wp14:anchorId="67F8F0B1" wp14:editId="7779A5F5">
+            <wp:extent cx="5504180" cy="2848228"/>
             <wp:effectExtent l="0" t="0" r="1270" b="9525"/>
             <wp:docPr id="1774784084" name="Picture 6"/>
             <wp:cNvGraphicFramePr>
@@ -703,7 +695,7 @@
                     <pic:cNvPicPr/>
                   </pic:nvPicPr>
                   <pic:blipFill>
-                    <a:blip r:embed="rId8" cstate="print">
+                    <a:blip r:embed="rId10" cstate="print">
                       <a:extLst>
                         <a:ext uri="{28A0092B-C50C-407E-A947-70E740481C1C}">
                           <a14:useLocalDpi xmlns:a14="http://schemas.microsoft.com/office/drawing/2010/main" val="0"/>
@@ -717,7 +709,7 @@
                   <pic:spPr>
                     <a:xfrm>
                       <a:off x="0" y="0"/>
-                      <a:ext cx="5519716" cy="2856267"/>
+                      <a:ext cx="5535756" cy="2864567"/>
                     </a:xfrm>
                     <a:prstGeom prst="rect">
                       <a:avLst/>
@@ -758,7 +750,7 @@
                     <pic:cNvPicPr/>
                   </pic:nvPicPr>
                   <pic:blipFill>
-                    <a:blip r:embed="rId9" cstate="print">
+                    <a:blip r:embed="rId11" cstate="print">
                       <a:extLst>
                         <a:ext uri="{28A0092B-C50C-407E-A947-70E740481C1C}">
                           <a14:useLocalDpi xmlns:a14="http://schemas.microsoft.com/office/drawing/2010/main" val="0"/>
@@ -799,9 +791,9 @@
         </w:rPr>
         <w:lastRenderedPageBreak/>
         <w:drawing>
-          <wp:inline distT="0" distB="0" distL="0" distR="0" wp14:anchorId="2E4E9DCE" wp14:editId="77040F94">
-            <wp:extent cx="5504815" cy="3096260"/>
-            <wp:effectExtent l="0" t="0" r="635" b="8890"/>
+          <wp:inline distT="0" distB="0" distL="0" distR="0" wp14:anchorId="2E4E9DCE" wp14:editId="6A25281E">
+            <wp:extent cx="5504815" cy="2411427"/>
+            <wp:effectExtent l="0" t="0" r="635" b="8255"/>
             <wp:docPr id="283592686" name="Picture 8"/>
             <wp:cNvGraphicFramePr>
               <a:graphicFrameLocks xmlns:a="http://schemas.openxmlformats.org/drawingml/2006/main" noChangeAspect="1"/>
@@ -814,7 +806,590 @@
                     <pic:cNvPicPr/>
                   </pic:nvPicPr>
                   <pic:blipFill>
-                    <a:blip r:embed="rId10" cstate="print">
+                    <a:blip r:embed="rId12" cstate="print">
+                      <a:extLst>
+                        <a:ext uri="{28A0092B-C50C-407E-A947-70E740481C1C}">
+                          <a14:useLocalDpi xmlns:a14="http://schemas.microsoft.com/office/drawing/2010/main" val="0"/>
+                        </a:ext>
+                      </a:extLst>
+                    </a:blip>
+                    <a:stretch>
+                      <a:fillRect/>
+                    </a:stretch>
+                  </pic:blipFill>
+                  <pic:spPr>
+                    <a:xfrm>
+                      <a:off x="0" y="0"/>
+                      <a:ext cx="5512253" cy="2414685"/>
+                    </a:xfrm>
+                    <a:prstGeom prst="rect">
+                      <a:avLst/>
+                    </a:prstGeom>
+                  </pic:spPr>
+                </pic:pic>
+              </a:graphicData>
+            </a:graphic>
+          </wp:inline>
+        </w:drawing>
+      </w:r>
+    </w:p>
+    <w:p>
+      <w:pPr>
+        <w:ind w:left="0" w:firstLine="0"/>
+        <w:rPr>
+          <w:rFonts w:ascii="Times New Roman" w:hAnsi="Times New Roman" w:cs="Times New Roman"/>
+          <w:b/>
+          <w:bCs/>
+          <w:sz w:val="32"/>
+          <w:szCs w:val="32"/>
+        </w:rPr>
+      </w:pPr>
+    </w:p>
+    <w:p>
+      <w:pPr>
+        <w:ind w:left="0" w:firstLine="0"/>
+        <w:rPr>
+          <w:rFonts w:ascii="Times New Roman" w:hAnsi="Times New Roman" w:cs="Times New Roman"/>
+        </w:rPr>
+      </w:pPr>
+      <w:r>
+        <w:rPr>
+          <w:rFonts w:ascii="Times New Roman" w:hAnsi="Times New Roman" w:cs="Times New Roman"/>
+          <w:b/>
+          <w:bCs/>
+          <w:sz w:val="32"/>
+          <w:szCs w:val="32"/>
+        </w:rPr>
+        <w:t xml:space="preserve">  3. Collaboration Simulation</w:t>
+      </w:r>
+      <w:r>
+        <w:rPr>
+          <w:rFonts w:ascii="Times New Roman" w:hAnsi="Times New Roman" w:cs="Times New Roman"/>
+        </w:rPr>
+        <w:t>:</w:t>
+      </w:r>
+    </w:p>
+    <w:p>
+      <w:pPr>
+        <w:pStyle w:val="ListParagraph"/>
+        <w:numPr>
+          <w:ilvl w:val="0"/>
+          <w:numId w:val="3"/>
+        </w:numPr>
+        <w:rPr>
+          <w:rFonts w:ascii="Times New Roman" w:hAnsi="Times New Roman" w:cs="Times New Roman"/>
+          <w:sz w:val="28"/>
+          <w:szCs w:val="28"/>
+        </w:rPr>
+      </w:pPr>
+      <w:r>
+        <w:rPr>
+          <w:rFonts w:ascii="Times New Roman" w:hAnsi="Times New Roman" w:cs="Times New Roman"/>
+          <w:sz w:val="28"/>
+          <w:szCs w:val="28"/>
+        </w:rPr>
+        <w:t>Peer should clone the repository:</w:t>
+      </w:r>
+    </w:p>
+    <w:p>
+      <w:pPr>
+        <w:pStyle w:val="ListParagraph"/>
+        <w:numPr>
+          <w:ilvl w:val="0"/>
+          <w:numId w:val="12"/>
+        </w:numPr>
+        <w:rPr>
+          <w:rFonts w:ascii="Times New Roman" w:hAnsi="Times New Roman" w:cs="Times New Roman"/>
+          <w:sz w:val="24"/>
+          <w:szCs w:val="24"/>
+        </w:rPr>
+      </w:pPr>
+      <w:r>
+        <w:rPr>
+          <w:rFonts w:ascii="Times New Roman" w:hAnsi="Times New Roman" w:cs="Times New Roman"/>
+          <w:sz w:val="24"/>
+          <w:szCs w:val="24"/>
+        </w:rPr>
+        <w:t>git clone &lt;GitHub repository URL&gt;</w:t>
+      </w:r>
+    </w:p>
+    <w:p>
+      <w:pPr>
+        <w:pStyle w:val="ListParagraph"/>
+        <w:numPr>
+          <w:ilvl w:val="0"/>
+          <w:numId w:val="3"/>
+        </w:numPr>
+        <w:rPr>
+          <w:rFonts w:ascii="Times New Roman" w:hAnsi="Times New Roman" w:cs="Times New Roman"/>
+          <w:sz w:val="28"/>
+          <w:szCs w:val="28"/>
+        </w:rPr>
+      </w:pPr>
+      <w:r>
+        <w:rPr>
+          <w:rFonts w:ascii="Times New Roman" w:hAnsi="Times New Roman" w:cs="Times New Roman"/>
+          <w:sz w:val="28"/>
+          <w:szCs w:val="28"/>
+        </w:rPr>
+        <w:t>Peer creates a new branch, makes changes, and commits:</w:t>
+      </w:r>
+    </w:p>
+    <w:p>
+      <w:pPr>
+        <w:pStyle w:val="ListParagraph"/>
+        <w:numPr>
+          <w:ilvl w:val="0"/>
+          <w:numId w:val="13"/>
+        </w:numPr>
+        <w:rPr>
+          <w:rFonts w:ascii="Times New Roman" w:hAnsi="Times New Roman" w:cs="Times New Roman"/>
+          <w:sz w:val="24"/>
+          <w:szCs w:val="24"/>
+        </w:rPr>
+      </w:pPr>
+      <w:r>
+        <w:rPr>
+          <w:rFonts w:ascii="Times New Roman" w:hAnsi="Times New Roman" w:cs="Times New Roman"/>
+          <w:sz w:val="24"/>
+          <w:szCs w:val="24"/>
+        </w:rPr>
+        <w:t>git checkout -b feature/peer-feature</w:t>
+      </w:r>
+    </w:p>
+    <w:p>
+      <w:pPr>
+        <w:pStyle w:val="ListParagraph"/>
+        <w:numPr>
+          <w:ilvl w:val="0"/>
+          <w:numId w:val="11"/>
+        </w:numPr>
+        <w:rPr>
+          <w:rFonts w:ascii="Times New Roman" w:hAnsi="Times New Roman" w:cs="Times New Roman"/>
+          <w:sz w:val="28"/>
+          <w:szCs w:val="28"/>
+        </w:rPr>
+      </w:pPr>
+      <w:r>
+        <w:rPr>
+          <w:rFonts w:ascii="Times New Roman" w:hAnsi="Times New Roman" w:cs="Times New Roman"/>
+          <w:sz w:val="28"/>
+          <w:szCs w:val="28"/>
+        </w:rPr>
+        <w:t>Peer pushes changes to their branch:</w:t>
+      </w:r>
+    </w:p>
+    <w:p>
+      <w:pPr>
+        <w:pStyle w:val="ListParagraph"/>
+        <w:numPr>
+          <w:ilvl w:val="0"/>
+          <w:numId w:val="14"/>
+        </w:numPr>
+        <w:rPr>
+          <w:rFonts w:ascii="Times New Roman" w:hAnsi="Times New Roman" w:cs="Times New Roman"/>
+          <w:sz w:val="24"/>
+          <w:szCs w:val="24"/>
+        </w:rPr>
+      </w:pPr>
+      <w:r>
+        <w:rPr>
+          <w:rFonts w:ascii="Times New Roman" w:hAnsi="Times New Roman" w:cs="Times New Roman"/>
+          <w:sz w:val="24"/>
+          <w:szCs w:val="24"/>
+        </w:rPr>
+        <w:t>git push origin feature/peer-feature</w:t>
+      </w:r>
+    </w:p>
+    <w:p>
+      <w:pPr>
+        <w:pStyle w:val="ListParagraph"/>
+        <w:numPr>
+          <w:ilvl w:val="0"/>
+          <w:numId w:val="11"/>
+        </w:numPr>
+        <w:ind w:right="-970"/>
+        <w:rPr>
+          <w:rFonts w:ascii="Times New Roman" w:hAnsi="Times New Roman" w:cs="Times New Roman"/>
+          <w:sz w:val="28"/>
+          <w:szCs w:val="28"/>
+        </w:rPr>
+      </w:pPr>
+      <w:r>
+        <w:rPr>
+          <w:rFonts w:ascii="Times New Roman" w:hAnsi="Times New Roman" w:cs="Times New Roman"/>
+          <w:sz w:val="28"/>
+          <w:szCs w:val="28"/>
+        </w:rPr>
+        <w:t>Create a pull request on GitHub. Review, comment, and merge the pull request.</w:t>
+      </w:r>
+    </w:p>
+    <w:p>
+      <w:pPr>
+        <w:pStyle w:val="ListParagraph"/>
+        <w:ind w:right="-970" w:firstLine="0"/>
+        <w:rPr>
+          <w:rFonts w:ascii="Times New Roman" w:hAnsi="Times New Roman" w:cs="Times New Roman"/>
+          <w:sz w:val="28"/>
+          <w:szCs w:val="28"/>
+        </w:rPr>
+      </w:pPr>
+      <w:r>
+        <w:rPr>
+          <w:noProof/>
+        </w:rPr>
+        <w:drawing>
+          <wp:inline distT="0" distB="0" distL="0" distR="0" wp14:anchorId="178E0D41" wp14:editId="57BC4DE3">
+            <wp:extent cx="5048885" cy="2338598"/>
+            <wp:effectExtent l="0" t="0" r="0" b="5080"/>
+            <wp:docPr id="414321474" name="Picture 1"/>
+            <wp:cNvGraphicFramePr>
+              <a:graphicFrameLocks xmlns:a="http://schemas.openxmlformats.org/drawingml/2006/main" noChangeAspect="1"/>
+            </wp:cNvGraphicFramePr>
+            <a:graphic xmlns:a="http://schemas.openxmlformats.org/drawingml/2006/main">
+              <a:graphicData uri="http://schemas.openxmlformats.org/drawingml/2006/picture">
+                <pic:pic xmlns:pic="http://schemas.openxmlformats.org/drawingml/2006/picture">
+                  <pic:nvPicPr>
+                    <pic:cNvPr id="414321474" name=""/>
+                    <pic:cNvPicPr/>
+                  </pic:nvPicPr>
+                  <pic:blipFill>
+                    <a:blip r:embed="rId13"/>
+                    <a:stretch>
+                      <a:fillRect/>
+                    </a:stretch>
+                  </pic:blipFill>
+                  <pic:spPr>
+                    <a:xfrm>
+                      <a:off x="0" y="0"/>
+                      <a:ext cx="5065221" cy="2346165"/>
+                    </a:xfrm>
+                    <a:prstGeom prst="rect">
+                      <a:avLst/>
+                    </a:prstGeom>
+                  </pic:spPr>
+                </pic:pic>
+              </a:graphicData>
+            </a:graphic>
+          </wp:inline>
+        </w:drawing>
+      </w:r>
+    </w:p>
+    <w:p>
+      <w:pPr>
+        <w:ind w:left="0" w:firstLine="0"/>
+        <w:rPr>
+          <w:rFonts w:ascii="Times New Roman" w:hAnsi="Times New Roman" w:cs="Times New Roman"/>
+          <w:b/>
+          <w:bCs/>
+          <w:sz w:val="32"/>
+          <w:szCs w:val="32"/>
+        </w:rPr>
+      </w:pPr>
+    </w:p>
+    <w:p>
+      <w:pPr>
+        <w:ind w:left="0" w:firstLine="0"/>
+        <w:rPr>
+          <w:rFonts w:ascii="Times New Roman" w:hAnsi="Times New Roman" w:cs="Times New Roman"/>
+          <w:b/>
+          <w:bCs/>
+          <w:sz w:val="32"/>
+          <w:szCs w:val="32"/>
+        </w:rPr>
+      </w:pPr>
+      <w:r>
+        <w:rPr>
+          <w:rFonts w:ascii="Times New Roman" w:hAnsi="Times New Roman" w:cs="Times New Roman"/>
+          <w:b/>
+          <w:bCs/>
+          <w:sz w:val="32"/>
+          <w:szCs w:val="32"/>
+        </w:rPr>
+        <w:t>4. Handling Merge Conflicts:</w:t>
+      </w:r>
+    </w:p>
+    <w:p>
+      <w:pPr>
+        <w:pStyle w:val="ListParagraph"/>
+        <w:numPr>
+          <w:ilvl w:val="0"/>
+          <w:numId w:val="11"/>
+        </w:numPr>
+        <w:rPr>
+          <w:rFonts w:ascii="Times New Roman" w:hAnsi="Times New Roman" w:cs="Times New Roman"/>
+          <w:sz w:val="28"/>
+          <w:szCs w:val="28"/>
+        </w:rPr>
+      </w:pPr>
+      <w:r>
+        <w:rPr>
+          <w:rFonts w:ascii="Times New Roman" w:hAnsi="Times New Roman" w:cs="Times New Roman"/>
+          <w:sz w:val="28"/>
+          <w:szCs w:val="28"/>
+        </w:rPr>
+        <w:t>Introduce a merge conflict by editing the same lines in the same file on different branches.</w:t>
+      </w:r>
+    </w:p>
+    <w:p>
+      <w:pPr>
+        <w:pStyle w:val="ListParagraph"/>
+        <w:numPr>
+          <w:ilvl w:val="0"/>
+          <w:numId w:val="11"/>
+        </w:numPr>
+        <w:rPr>
+          <w:rFonts w:ascii="Times New Roman" w:hAnsi="Times New Roman" w:cs="Times New Roman"/>
+          <w:sz w:val="28"/>
+          <w:szCs w:val="28"/>
+        </w:rPr>
+      </w:pPr>
+      <w:r>
+        <w:rPr>
+          <w:rFonts w:ascii="Times New Roman" w:hAnsi="Times New Roman" w:cs="Times New Roman"/>
+          <w:sz w:val="28"/>
+          <w:szCs w:val="28"/>
+        </w:rPr>
+        <w:t>Commit changes on one branch.</w:t>
+      </w:r>
+    </w:p>
+    <w:p>
+      <w:pPr>
+        <w:pStyle w:val="ListParagraph"/>
+        <w:numPr>
+          <w:ilvl w:val="0"/>
+          <w:numId w:val="11"/>
+        </w:numPr>
+        <w:rPr>
+          <w:rFonts w:ascii="Times New Roman" w:hAnsi="Times New Roman" w:cs="Times New Roman"/>
+          <w:sz w:val="28"/>
+          <w:szCs w:val="28"/>
+        </w:rPr>
+      </w:pPr>
+      <w:r>
+        <w:rPr>
+          <w:rFonts w:ascii="Times New Roman" w:hAnsi="Times New Roman" w:cs="Times New Roman"/>
+          <w:sz w:val="28"/>
+          <w:szCs w:val="28"/>
+        </w:rPr>
+        <w:t>Attempt to merge the other branch:</w:t>
+      </w:r>
+    </w:p>
+    <w:p>
+      <w:pPr>
+        <w:pStyle w:val="ListParagraph"/>
+        <w:numPr>
+          <w:ilvl w:val="0"/>
+          <w:numId w:val="15"/>
+        </w:numPr>
+        <w:rPr>
+          <w:rFonts w:ascii="Times New Roman" w:hAnsi="Times New Roman" w:cs="Times New Roman"/>
+          <w:sz w:val="24"/>
+          <w:szCs w:val="24"/>
+        </w:rPr>
+      </w:pPr>
+      <w:r>
+        <w:rPr>
+          <w:rFonts w:ascii="Times New Roman" w:hAnsi="Times New Roman" w:cs="Times New Roman"/>
+          <w:sz w:val="24"/>
+          <w:szCs w:val="24"/>
+        </w:rPr>
+        <w:t>git checkout main</w:t>
+      </w:r>
+    </w:p>
+    <w:p>
+      <w:pPr>
+        <w:pStyle w:val="ListParagraph"/>
+        <w:numPr>
+          <w:ilvl w:val="0"/>
+          <w:numId w:val="15"/>
+        </w:numPr>
+        <w:rPr>
+          <w:rFonts w:ascii="Times New Roman" w:hAnsi="Times New Roman" w:cs="Times New Roman"/>
+          <w:sz w:val="24"/>
+          <w:szCs w:val="24"/>
+        </w:rPr>
+      </w:pPr>
+      <w:r>
+        <w:rPr>
+          <w:rFonts w:ascii="Times New Roman" w:hAnsi="Times New Roman" w:cs="Times New Roman"/>
+          <w:sz w:val="24"/>
+          <w:szCs w:val="24"/>
+        </w:rPr>
+        <w:t>git merge feature/other-branch</w:t>
+      </w:r>
+    </w:p>
+    <w:p>
+      <w:pPr>
+        <w:pStyle w:val="ListParagraph"/>
+        <w:numPr>
+          <w:ilvl w:val="0"/>
+          <w:numId w:val="17"/>
+        </w:numPr>
+        <w:rPr>
+          <w:rFonts w:ascii="Times New Roman" w:hAnsi="Times New Roman" w:cs="Times New Roman"/>
+          <w:sz w:val="28"/>
+          <w:szCs w:val="28"/>
+        </w:rPr>
+      </w:pPr>
+      <w:r>
+        <w:rPr>
+          <w:rFonts w:ascii="Times New Roman" w:hAnsi="Times New Roman" w:cs="Times New Roman"/>
+          <w:sz w:val="28"/>
+          <w:szCs w:val="28"/>
+        </w:rPr>
+        <w:t>Resolve the conflict by editing the conflicted file. Then:</w:t>
+      </w:r>
+    </w:p>
+    <w:p>
+      <w:pPr>
+        <w:pStyle w:val="ListParagraph"/>
+        <w:numPr>
+          <w:ilvl w:val="0"/>
+          <w:numId w:val="16"/>
+        </w:numPr>
+        <w:rPr>
+          <w:rFonts w:ascii="Times New Roman" w:hAnsi="Times New Roman" w:cs="Times New Roman"/>
+          <w:sz w:val="24"/>
+          <w:szCs w:val="24"/>
+        </w:rPr>
+      </w:pPr>
+      <w:r>
+        <w:rPr>
+          <w:rFonts w:ascii="Times New Roman" w:hAnsi="Times New Roman" w:cs="Times New Roman"/>
+          <w:sz w:val="24"/>
+          <w:szCs w:val="24"/>
+        </w:rPr>
+        <w:t xml:space="preserve">git </w:t>
+      </w:r>
+      <w:proofErr w:type="gramStart"/>
+      <w:r>
+        <w:rPr>
+          <w:rFonts w:ascii="Times New Roman" w:hAnsi="Times New Roman" w:cs="Times New Roman"/>
+          <w:sz w:val="24"/>
+          <w:szCs w:val="24"/>
+        </w:rPr>
+        <w:t>add .</w:t>
+      </w:r>
+      <w:proofErr w:type="gramEnd"/>
+    </w:p>
+    <w:p>
+      <w:pPr>
+        <w:pStyle w:val="ListParagraph"/>
+        <w:numPr>
+          <w:ilvl w:val="0"/>
+          <w:numId w:val="16"/>
+        </w:numPr>
+        <w:rPr>
+          <w:rFonts w:ascii="Times New Roman" w:hAnsi="Times New Roman" w:cs="Times New Roman"/>
+          <w:sz w:val="24"/>
+          <w:szCs w:val="24"/>
+        </w:rPr>
+      </w:pPr>
+      <w:r>
+        <w:rPr>
+          <w:rFonts w:ascii="Times New Roman" w:hAnsi="Times New Roman" w:cs="Times New Roman"/>
+          <w:sz w:val="24"/>
+          <w:szCs w:val="24"/>
+        </w:rPr>
+        <w:t>git commit -m "Resolve merge conflict"</w:t>
+      </w:r>
+    </w:p>
+    <w:p>
+      <w:pPr>
+        <w:rPr>
+          <w:rFonts w:ascii="Times New Roman" w:hAnsi="Times New Roman" w:cs="Times New Roman"/>
+          <w:sz w:val="24"/>
+          <w:szCs w:val="24"/>
+        </w:rPr>
+      </w:pPr>
+    </w:p>
+    <w:p>
+      <w:pPr>
+        <w:rPr>
+          <w:rFonts w:ascii="Times New Roman" w:hAnsi="Times New Roman" w:cs="Times New Roman"/>
+          <w:sz w:val="24"/>
+          <w:szCs w:val="24"/>
+        </w:rPr>
+      </w:pPr>
+      <w:r>
+        <w:rPr>
+          <w:rFonts w:ascii="Times New Roman" w:hAnsi="Times New Roman" w:cs="Times New Roman"/>
+          <w:noProof/>
+        </w:rPr>
+        <w:drawing>
+          <wp:inline distT="0" distB="0" distL="0" distR="0" wp14:anchorId="2870618E" wp14:editId="7A5B4911">
+            <wp:extent cx="5503545" cy="2516623"/>
+            <wp:effectExtent l="0" t="0" r="1905" b="0"/>
+            <wp:docPr id="473298438" name="Picture 11"/>
+            <wp:cNvGraphicFramePr>
+              <a:graphicFrameLocks xmlns:a="http://schemas.openxmlformats.org/drawingml/2006/main" noChangeAspect="1"/>
+            </wp:cNvGraphicFramePr>
+            <a:graphic xmlns:a="http://schemas.openxmlformats.org/drawingml/2006/main">
+              <a:graphicData uri="http://schemas.openxmlformats.org/drawingml/2006/picture">
+                <pic:pic xmlns:pic="http://schemas.openxmlformats.org/drawingml/2006/picture">
+                  <pic:nvPicPr>
+                    <pic:cNvPr id="473298438" name="Picture 473298438"/>
+                    <pic:cNvPicPr/>
+                  </pic:nvPicPr>
+                  <pic:blipFill>
+                    <a:blip r:embed="rId14" cstate="print">
+                      <a:extLst>
+                        <a:ext uri="{28A0092B-C50C-407E-A947-70E740481C1C}">
+                          <a14:useLocalDpi xmlns:a14="http://schemas.microsoft.com/office/drawing/2010/main" val="0"/>
+                        </a:ext>
+                      </a:extLst>
+                    </a:blip>
+                    <a:stretch>
+                      <a:fillRect/>
+                    </a:stretch>
+                  </pic:blipFill>
+                  <pic:spPr>
+                    <a:xfrm>
+                      <a:off x="0" y="0"/>
+                      <a:ext cx="5510692" cy="2519891"/>
+                    </a:xfrm>
+                    <a:prstGeom prst="rect">
+                      <a:avLst/>
+                    </a:prstGeom>
+                  </pic:spPr>
+                </pic:pic>
+              </a:graphicData>
+            </a:graphic>
+          </wp:inline>
+        </w:drawing>
+      </w:r>
+    </w:p>
+    <w:p>
+      <w:pPr>
+        <w:ind w:left="0" w:firstLine="0"/>
+        <w:rPr>
+          <w:rFonts w:ascii="Times New Roman" w:hAnsi="Times New Roman" w:cs="Times New Roman"/>
+        </w:rPr>
+      </w:pPr>
+      <w:r>
+        <w:rPr>
+          <w:rFonts w:ascii="Times New Roman" w:hAnsi="Times New Roman" w:cs="Times New Roman"/>
+          <w:noProof/>
+        </w:rPr>
+        <w:lastRenderedPageBreak/>
+        <w:drawing>
+          <wp:inline distT="0" distB="0" distL="0" distR="0" wp14:anchorId="0332A8A4" wp14:editId="553C9A3A">
+            <wp:extent cx="5504815" cy="3096260"/>
+            <wp:effectExtent l="0" t="0" r="635" b="8890"/>
+            <wp:docPr id="593795198" name="Picture 12"/>
+            <wp:cNvGraphicFramePr>
+              <a:graphicFrameLocks xmlns:a="http://schemas.openxmlformats.org/drawingml/2006/main" noChangeAspect="1"/>
+            </wp:cNvGraphicFramePr>
+            <a:graphic xmlns:a="http://schemas.openxmlformats.org/drawingml/2006/main">
+              <a:graphicData uri="http://schemas.openxmlformats.org/drawingml/2006/picture">
+                <pic:pic xmlns:pic="http://schemas.openxmlformats.org/drawingml/2006/picture">
+                  <pic:nvPicPr>
+                    <pic:cNvPr id="593795198" name="Picture 593795198"/>
+                    <pic:cNvPicPr/>
+                  </pic:nvPicPr>
+                  <pic:blipFill>
+                    <a:blip r:embed="rId15" cstate="print">
                       <a:extLst>
                         <a:ext uri="{28A0092B-C50C-407E-A947-70E740481C1C}">
                           <a14:useLocalDpi xmlns:a14="http://schemas.microsoft.com/office/drawing/2010/main" val="0"/>
@@ -840,436 +1415,16 @@
           </wp:inline>
         </w:drawing>
       </w:r>
-    </w:p>
-    <w:p>
-      <w:pPr>
-        <w:ind w:left="0" w:firstLine="0"/>
-        <w:rPr>
-          <w:rFonts w:ascii="Times New Roman" w:hAnsi="Times New Roman" w:cs="Times New Roman"/>
-          <w:b/>
-          <w:bCs/>
-          <w:sz w:val="32"/>
-          <w:szCs w:val="32"/>
-        </w:rPr>
-      </w:pPr>
-    </w:p>
-    <w:p>
-      <w:pPr>
-        <w:ind w:left="0" w:firstLine="0"/>
-        <w:rPr>
-          <w:rFonts w:ascii="Times New Roman" w:hAnsi="Times New Roman" w:cs="Times New Roman"/>
-        </w:rPr>
-      </w:pPr>
-      <w:r>
-        <w:rPr>
-          <w:rFonts w:ascii="Times New Roman" w:hAnsi="Times New Roman" w:cs="Times New Roman"/>
-          <w:b/>
-          <w:bCs/>
-          <w:sz w:val="32"/>
-          <w:szCs w:val="32"/>
-        </w:rPr>
-        <w:t xml:space="preserve">  3. Collaboration Simulation</w:t>
-      </w:r>
-      <w:r>
-        <w:rPr>
-          <w:rFonts w:ascii="Times New Roman" w:hAnsi="Times New Roman" w:cs="Times New Roman"/>
-        </w:rPr>
-        <w:t>:</w:t>
-      </w:r>
-    </w:p>
-    <w:p>
-      <w:pPr>
-        <w:pStyle w:val="ListParagraph"/>
-        <w:numPr>
-          <w:ilvl w:val="0"/>
-          <w:numId w:val="3"/>
-        </w:numPr>
-        <w:rPr>
-          <w:rFonts w:ascii="Times New Roman" w:hAnsi="Times New Roman" w:cs="Times New Roman"/>
-          <w:sz w:val="28"/>
-          <w:szCs w:val="28"/>
-        </w:rPr>
-      </w:pPr>
-      <w:r>
-        <w:rPr>
-          <w:rFonts w:ascii="Times New Roman" w:hAnsi="Times New Roman" w:cs="Times New Roman"/>
-          <w:sz w:val="28"/>
-          <w:szCs w:val="28"/>
-        </w:rPr>
-        <w:t>Peer should clone the repository:</w:t>
-      </w:r>
-    </w:p>
-    <w:p>
-      <w:pPr>
-        <w:pStyle w:val="ListParagraph"/>
-        <w:numPr>
-          <w:ilvl w:val="0"/>
-          <w:numId w:val="12"/>
-        </w:numPr>
-        <w:rPr>
-          <w:rFonts w:ascii="Times New Roman" w:hAnsi="Times New Roman" w:cs="Times New Roman"/>
-          <w:sz w:val="24"/>
-          <w:szCs w:val="24"/>
-        </w:rPr>
-      </w:pPr>
-      <w:r>
-        <w:rPr>
-          <w:rFonts w:ascii="Times New Roman" w:hAnsi="Times New Roman" w:cs="Times New Roman"/>
-          <w:sz w:val="24"/>
-          <w:szCs w:val="24"/>
-        </w:rPr>
-        <w:t>git clone &lt;GitHub repository URL&gt;</w:t>
-      </w:r>
-    </w:p>
-    <w:p>
-      <w:pPr>
-        <w:pStyle w:val="ListParagraph"/>
-        <w:numPr>
-          <w:ilvl w:val="0"/>
-          <w:numId w:val="3"/>
-        </w:numPr>
-        <w:rPr>
-          <w:rFonts w:ascii="Times New Roman" w:hAnsi="Times New Roman" w:cs="Times New Roman"/>
-          <w:sz w:val="28"/>
-          <w:szCs w:val="28"/>
-        </w:rPr>
-      </w:pPr>
-      <w:r>
-        <w:rPr>
-          <w:rFonts w:ascii="Times New Roman" w:hAnsi="Times New Roman" w:cs="Times New Roman"/>
-          <w:sz w:val="28"/>
-          <w:szCs w:val="28"/>
-        </w:rPr>
-        <w:t>Peer creates a new branch, makes changes, and commits:</w:t>
-      </w:r>
-    </w:p>
-    <w:p>
-      <w:pPr>
-        <w:pStyle w:val="ListParagraph"/>
-        <w:numPr>
-          <w:ilvl w:val="0"/>
-          <w:numId w:val="13"/>
-        </w:numPr>
-        <w:rPr>
-          <w:rFonts w:ascii="Times New Roman" w:hAnsi="Times New Roman" w:cs="Times New Roman"/>
-          <w:sz w:val="24"/>
-          <w:szCs w:val="24"/>
-        </w:rPr>
-      </w:pPr>
-      <w:r>
-        <w:rPr>
-          <w:rFonts w:ascii="Times New Roman" w:hAnsi="Times New Roman" w:cs="Times New Roman"/>
-          <w:sz w:val="24"/>
-          <w:szCs w:val="24"/>
-        </w:rPr>
-        <w:t>git checkout -b feature/peer-feature</w:t>
-      </w:r>
-    </w:p>
-    <w:p>
-      <w:pPr>
-        <w:pStyle w:val="ListParagraph"/>
-        <w:numPr>
-          <w:ilvl w:val="0"/>
-          <w:numId w:val="11"/>
-        </w:numPr>
-        <w:rPr>
-          <w:rFonts w:ascii="Times New Roman" w:hAnsi="Times New Roman" w:cs="Times New Roman"/>
-          <w:sz w:val="28"/>
-          <w:szCs w:val="28"/>
-        </w:rPr>
-      </w:pPr>
-      <w:r>
-        <w:rPr>
-          <w:rFonts w:ascii="Times New Roman" w:hAnsi="Times New Roman" w:cs="Times New Roman"/>
-          <w:sz w:val="28"/>
-          <w:szCs w:val="28"/>
-        </w:rPr>
-        <w:t>Peer pushes changes to their branch:</w:t>
-      </w:r>
-    </w:p>
-    <w:p>
-      <w:pPr>
-        <w:pStyle w:val="ListParagraph"/>
-        <w:numPr>
-          <w:ilvl w:val="0"/>
-          <w:numId w:val="14"/>
-        </w:numPr>
-        <w:rPr>
-          <w:rFonts w:ascii="Times New Roman" w:hAnsi="Times New Roman" w:cs="Times New Roman"/>
-          <w:sz w:val="24"/>
-          <w:szCs w:val="24"/>
-        </w:rPr>
-      </w:pPr>
-      <w:r>
-        <w:rPr>
-          <w:rFonts w:ascii="Times New Roman" w:hAnsi="Times New Roman" w:cs="Times New Roman"/>
-          <w:sz w:val="24"/>
-          <w:szCs w:val="24"/>
-        </w:rPr>
-        <w:t>git push origin feature/peer-feature</w:t>
-      </w:r>
-    </w:p>
-    <w:p>
-      <w:pPr>
-        <w:pStyle w:val="ListParagraph"/>
-        <w:numPr>
-          <w:ilvl w:val="0"/>
-          <w:numId w:val="11"/>
-        </w:numPr>
-        <w:ind w:right="-970"/>
-        <w:rPr>
-          <w:rFonts w:ascii="Times New Roman" w:hAnsi="Times New Roman" w:cs="Times New Roman"/>
-          <w:sz w:val="28"/>
-          <w:szCs w:val="28"/>
-        </w:rPr>
-      </w:pPr>
-      <w:r>
-        <w:rPr>
-          <w:rFonts w:ascii="Times New Roman" w:hAnsi="Times New Roman" w:cs="Times New Roman"/>
-          <w:sz w:val="28"/>
-          <w:szCs w:val="28"/>
-        </w:rPr>
-        <w:t>Create a pull request on GitHub. Review, comment, and merge the pull request.</w:t>
-      </w:r>
-    </w:p>
-    <w:p>
-      <w:pPr>
-        <w:ind w:left="0" w:firstLine="0"/>
-        <w:rPr>
-          <w:rFonts w:ascii="Times New Roman" w:hAnsi="Times New Roman" w:cs="Times New Roman"/>
-          <w:b/>
-          <w:bCs/>
-          <w:sz w:val="32"/>
-          <w:szCs w:val="32"/>
-        </w:rPr>
-      </w:pPr>
-    </w:p>
-    <w:p>
-      <w:pPr>
-        <w:ind w:left="0" w:firstLine="0"/>
-        <w:rPr>
-          <w:rFonts w:ascii="Times New Roman" w:hAnsi="Times New Roman" w:cs="Times New Roman"/>
-          <w:b/>
-          <w:bCs/>
-          <w:sz w:val="32"/>
-          <w:szCs w:val="32"/>
-        </w:rPr>
-      </w:pPr>
-      <w:r>
-        <w:rPr>
-          <w:rFonts w:ascii="Times New Roman" w:hAnsi="Times New Roman" w:cs="Times New Roman"/>
-          <w:b/>
-          <w:bCs/>
-          <w:sz w:val="32"/>
-          <w:szCs w:val="32"/>
-        </w:rPr>
-        <w:t>4. Handling Merge Conflicts:</w:t>
-      </w:r>
-    </w:p>
-    <w:p>
-      <w:pPr>
-        <w:pStyle w:val="ListParagraph"/>
-        <w:numPr>
-          <w:ilvl w:val="0"/>
-          <w:numId w:val="11"/>
-        </w:numPr>
-        <w:rPr>
-          <w:rFonts w:ascii="Times New Roman" w:hAnsi="Times New Roman" w:cs="Times New Roman"/>
-          <w:sz w:val="28"/>
-          <w:szCs w:val="28"/>
-        </w:rPr>
-      </w:pPr>
-      <w:r>
-        <w:rPr>
-          <w:rFonts w:ascii="Times New Roman" w:hAnsi="Times New Roman" w:cs="Times New Roman"/>
-          <w:sz w:val="28"/>
-          <w:szCs w:val="28"/>
-        </w:rPr>
-        <w:t>Introduce a merge conflict by editing the same lines in the same file on different branches.</w:t>
-      </w:r>
-    </w:p>
-    <w:p>
-      <w:pPr>
-        <w:pStyle w:val="ListParagraph"/>
-        <w:numPr>
-          <w:ilvl w:val="0"/>
-          <w:numId w:val="11"/>
-        </w:numPr>
-        <w:rPr>
-          <w:rFonts w:ascii="Times New Roman" w:hAnsi="Times New Roman" w:cs="Times New Roman"/>
-          <w:sz w:val="28"/>
-          <w:szCs w:val="28"/>
-        </w:rPr>
-      </w:pPr>
-      <w:r>
-        <w:rPr>
-          <w:rFonts w:ascii="Times New Roman" w:hAnsi="Times New Roman" w:cs="Times New Roman"/>
-          <w:sz w:val="28"/>
-          <w:szCs w:val="28"/>
-        </w:rPr>
-        <w:lastRenderedPageBreak/>
-        <w:t>Commit changes on one branch.</w:t>
-      </w:r>
-    </w:p>
-    <w:p>
-      <w:pPr>
-        <w:pStyle w:val="ListParagraph"/>
-        <w:numPr>
-          <w:ilvl w:val="0"/>
-          <w:numId w:val="11"/>
-        </w:numPr>
-        <w:rPr>
-          <w:rFonts w:ascii="Times New Roman" w:hAnsi="Times New Roman" w:cs="Times New Roman"/>
-          <w:sz w:val="28"/>
-          <w:szCs w:val="28"/>
-        </w:rPr>
-      </w:pPr>
-      <w:r>
-        <w:rPr>
-          <w:rFonts w:ascii="Times New Roman" w:hAnsi="Times New Roman" w:cs="Times New Roman"/>
-          <w:sz w:val="28"/>
-          <w:szCs w:val="28"/>
-        </w:rPr>
-        <w:t>Attempt to merge the other branch:</w:t>
-      </w:r>
-    </w:p>
-    <w:p>
-      <w:pPr>
-        <w:pStyle w:val="ListParagraph"/>
-        <w:numPr>
-          <w:ilvl w:val="0"/>
-          <w:numId w:val="15"/>
-        </w:numPr>
-        <w:rPr>
-          <w:rFonts w:ascii="Times New Roman" w:hAnsi="Times New Roman" w:cs="Times New Roman"/>
-          <w:sz w:val="24"/>
-          <w:szCs w:val="24"/>
-        </w:rPr>
-      </w:pPr>
-      <w:r>
-        <w:rPr>
-          <w:rFonts w:ascii="Times New Roman" w:hAnsi="Times New Roman" w:cs="Times New Roman"/>
-          <w:sz w:val="24"/>
-          <w:szCs w:val="24"/>
-        </w:rPr>
-        <w:t>git checkout main</w:t>
-      </w:r>
-    </w:p>
-    <w:p>
-      <w:pPr>
-        <w:pStyle w:val="ListParagraph"/>
-        <w:numPr>
-          <w:ilvl w:val="0"/>
-          <w:numId w:val="15"/>
-        </w:numPr>
-        <w:rPr>
-          <w:rFonts w:ascii="Times New Roman" w:hAnsi="Times New Roman" w:cs="Times New Roman"/>
-          <w:sz w:val="24"/>
-          <w:szCs w:val="24"/>
-        </w:rPr>
-      </w:pPr>
-      <w:r>
-        <w:rPr>
-          <w:rFonts w:ascii="Times New Roman" w:hAnsi="Times New Roman" w:cs="Times New Roman"/>
-          <w:sz w:val="24"/>
-          <w:szCs w:val="24"/>
-        </w:rPr>
-        <w:t>git merge feature/other-branch</w:t>
-      </w:r>
-    </w:p>
-    <w:p>
-      <w:pPr>
-        <w:pStyle w:val="ListParagraph"/>
-        <w:numPr>
-          <w:ilvl w:val="0"/>
-          <w:numId w:val="17"/>
-        </w:numPr>
-        <w:rPr>
-          <w:rFonts w:ascii="Times New Roman" w:hAnsi="Times New Roman" w:cs="Times New Roman"/>
-          <w:sz w:val="28"/>
-          <w:szCs w:val="28"/>
-        </w:rPr>
-      </w:pPr>
-      <w:r>
-        <w:rPr>
-          <w:rFonts w:ascii="Times New Roman" w:hAnsi="Times New Roman" w:cs="Times New Roman"/>
-          <w:sz w:val="28"/>
-          <w:szCs w:val="28"/>
-        </w:rPr>
-        <w:t>Resolve the conflict by editing the conflicted file. Then:</w:t>
-      </w:r>
-    </w:p>
-    <w:p>
-      <w:pPr>
-        <w:pStyle w:val="ListParagraph"/>
-        <w:numPr>
-          <w:ilvl w:val="0"/>
-          <w:numId w:val="16"/>
-        </w:numPr>
-        <w:rPr>
-          <w:rFonts w:ascii="Times New Roman" w:hAnsi="Times New Roman" w:cs="Times New Roman"/>
-          <w:sz w:val="24"/>
-          <w:szCs w:val="24"/>
-        </w:rPr>
-      </w:pPr>
-      <w:r>
-        <w:rPr>
-          <w:rFonts w:ascii="Times New Roman" w:hAnsi="Times New Roman" w:cs="Times New Roman"/>
-          <w:sz w:val="24"/>
-          <w:szCs w:val="24"/>
-        </w:rPr>
-        <w:t xml:space="preserve">git </w:t>
-      </w:r>
-      <w:proofErr w:type="gramStart"/>
-      <w:r>
-        <w:rPr>
-          <w:rFonts w:ascii="Times New Roman" w:hAnsi="Times New Roman" w:cs="Times New Roman"/>
-          <w:sz w:val="24"/>
-          <w:szCs w:val="24"/>
-        </w:rPr>
-        <w:t>add .</w:t>
-      </w:r>
-      <w:proofErr w:type="gramEnd"/>
-    </w:p>
-    <w:p>
-      <w:pPr>
-        <w:pStyle w:val="ListParagraph"/>
-        <w:numPr>
-          <w:ilvl w:val="0"/>
-          <w:numId w:val="16"/>
-        </w:numPr>
-        <w:rPr>
-          <w:rFonts w:ascii="Times New Roman" w:hAnsi="Times New Roman" w:cs="Times New Roman"/>
-          <w:sz w:val="24"/>
-          <w:szCs w:val="24"/>
-        </w:rPr>
-      </w:pPr>
-      <w:r>
-        <w:rPr>
-          <w:rFonts w:ascii="Times New Roman" w:hAnsi="Times New Roman" w:cs="Times New Roman"/>
-          <w:sz w:val="24"/>
-          <w:szCs w:val="24"/>
-        </w:rPr>
-        <w:t>git commit -m "Resolve merge conflict"</w:t>
-      </w:r>
-    </w:p>
-    <w:p>
-      <w:pPr>
-        <w:ind w:left="0" w:firstLine="0"/>
-        <w:rPr>
-          <w:rFonts w:ascii="Times New Roman" w:hAnsi="Times New Roman" w:cs="Times New Roman"/>
-        </w:rPr>
-      </w:pPr>
       <w:r>
         <w:rPr>
           <w:rFonts w:ascii="Times New Roman" w:hAnsi="Times New Roman" w:cs="Times New Roman"/>
           <w:noProof/>
         </w:rPr>
         <w:drawing>
-          <wp:inline distT="0" distB="0" distL="0" distR="0" wp14:anchorId="21517200" wp14:editId="44DD6755">
-            <wp:extent cx="5504815" cy="2646096"/>
-            <wp:effectExtent l="0" t="0" r="635" b="1905"/>
-            <wp:docPr id="1077132378" name="Picture 9"/>
+          <wp:inline distT="0" distB="0" distL="0" distR="0" wp14:anchorId="5F5B8618" wp14:editId="4FFEE220">
+            <wp:extent cx="5504815" cy="2524715"/>
+            <wp:effectExtent l="0" t="0" r="635" b="9525"/>
+            <wp:docPr id="2055996026" name="Picture 13"/>
             <wp:cNvGraphicFramePr>
               <a:graphicFrameLocks xmlns:a="http://schemas.openxmlformats.org/drawingml/2006/main" noChangeAspect="1"/>
             </wp:cNvGraphicFramePr>
@@ -1277,11 +1432,11 @@
               <a:graphicData uri="http://schemas.openxmlformats.org/drawingml/2006/picture">
                 <pic:pic xmlns:pic="http://schemas.openxmlformats.org/drawingml/2006/picture">
                   <pic:nvPicPr>
-                    <pic:cNvPr id="1077132378" name="Picture 1077132378"/>
+                    <pic:cNvPr id="2055996026" name="Picture 2055996026"/>
                     <pic:cNvPicPr/>
                   </pic:nvPicPr>
                   <pic:blipFill>
-                    <a:blip r:embed="rId11" cstate="print">
+                    <a:blip r:embed="rId16" cstate="print">
                       <a:extLst>
                         <a:ext uri="{28A0092B-C50C-407E-A947-70E740481C1C}">
                           <a14:useLocalDpi xmlns:a14="http://schemas.microsoft.com/office/drawing/2010/main" val="0"/>
@@ -1295,7 +1450,7 @@
                   <pic:spPr>
                     <a:xfrm>
                       <a:off x="0" y="0"/>
-                      <a:ext cx="5506775" cy="2647038"/>
+                      <a:ext cx="5513700" cy="2528790"/>
                     </a:xfrm>
                     <a:prstGeom prst="rect">
                       <a:avLst/>
@@ -1307,16 +1462,296 @@
           </wp:inline>
         </w:drawing>
       </w:r>
-      <w:r>
-        <w:rPr>
-          <w:rFonts w:ascii="Times New Roman" w:hAnsi="Times New Roman" w:cs="Times New Roman"/>
+    </w:p>
+    <w:p>
+      <w:pPr>
+        <w:ind w:left="0" w:firstLine="0"/>
+        <w:rPr>
+          <w:rFonts w:ascii="Times New Roman" w:hAnsi="Times New Roman" w:cs="Times New Roman"/>
+          <w:b/>
+          <w:bCs/>
+          <w:sz w:val="32"/>
+          <w:szCs w:val="32"/>
+        </w:rPr>
+      </w:pPr>
+    </w:p>
+    <w:p>
+      <w:pPr>
+        <w:ind w:left="0" w:firstLine="0"/>
+        <w:rPr>
+          <w:rFonts w:ascii="Times New Roman" w:hAnsi="Times New Roman" w:cs="Times New Roman"/>
+          <w:b/>
+          <w:bCs/>
+          <w:sz w:val="32"/>
+          <w:szCs w:val="32"/>
+        </w:rPr>
+      </w:pPr>
+      <w:r>
+        <w:rPr>
+          <w:rFonts w:ascii="Times New Roman" w:hAnsi="Times New Roman" w:cs="Times New Roman"/>
+          <w:b/>
+          <w:bCs/>
+          <w:sz w:val="32"/>
+          <w:szCs w:val="32"/>
+        </w:rPr>
+        <w:t>5. Rebasing and History Cleanup:</w:t>
+      </w:r>
+    </w:p>
+    <w:p>
+      <w:pPr>
+        <w:pStyle w:val="ListParagraph"/>
+        <w:numPr>
+          <w:ilvl w:val="0"/>
+          <w:numId w:val="17"/>
+        </w:numPr>
+        <w:rPr>
+          <w:rFonts w:ascii="Times New Roman" w:hAnsi="Times New Roman" w:cs="Times New Roman"/>
+          <w:sz w:val="28"/>
+          <w:szCs w:val="28"/>
+        </w:rPr>
+      </w:pPr>
+      <w:r>
+        <w:rPr>
+          <w:rFonts w:ascii="Times New Roman" w:hAnsi="Times New Roman" w:cs="Times New Roman"/>
+          <w:sz w:val="28"/>
+          <w:szCs w:val="28"/>
+        </w:rPr>
+        <w:t>Create a new branch and make several commits.</w:t>
+      </w:r>
+    </w:p>
+    <w:p>
+      <w:pPr>
+        <w:pStyle w:val="ListParagraph"/>
+        <w:numPr>
+          <w:ilvl w:val="0"/>
+          <w:numId w:val="17"/>
+        </w:numPr>
+        <w:rPr>
+          <w:rFonts w:ascii="Times New Roman" w:hAnsi="Times New Roman" w:cs="Times New Roman"/>
+          <w:sz w:val="28"/>
+          <w:szCs w:val="28"/>
+        </w:rPr>
+      </w:pPr>
+      <w:r>
+        <w:rPr>
+          <w:rFonts w:ascii="Times New Roman" w:hAnsi="Times New Roman" w:cs="Times New Roman"/>
+          <w:sz w:val="28"/>
+          <w:szCs w:val="28"/>
+        </w:rPr>
+        <w:t>Rebase the branch interactively:</w:t>
+      </w:r>
+    </w:p>
+    <w:p>
+      <w:pPr>
+        <w:pStyle w:val="ListParagraph"/>
+        <w:numPr>
+          <w:ilvl w:val="0"/>
+          <w:numId w:val="18"/>
+        </w:numPr>
+        <w:rPr>
+          <w:rFonts w:ascii="Times New Roman" w:hAnsi="Times New Roman" w:cs="Times New Roman"/>
+          <w:sz w:val="24"/>
+          <w:szCs w:val="24"/>
+        </w:rPr>
+      </w:pPr>
+      <w:r>
+        <w:rPr>
+          <w:rFonts w:ascii="Times New Roman" w:hAnsi="Times New Roman" w:cs="Times New Roman"/>
+          <w:sz w:val="24"/>
+          <w:szCs w:val="24"/>
+        </w:rPr>
+        <w:t xml:space="preserve">git </w:t>
+      </w:r>
+      <w:proofErr w:type="gramStart"/>
+      <w:r>
+        <w:rPr>
+          <w:rFonts w:ascii="Times New Roman" w:hAnsi="Times New Roman" w:cs="Times New Roman"/>
+          <w:sz w:val="24"/>
+          <w:szCs w:val="24"/>
+        </w:rPr>
+        <w:t>checkout  feature</w:t>
+      </w:r>
+      <w:proofErr w:type="gramEnd"/>
+      <w:r>
+        <w:rPr>
+          <w:rFonts w:ascii="Times New Roman" w:hAnsi="Times New Roman" w:cs="Times New Roman"/>
+          <w:sz w:val="24"/>
+          <w:szCs w:val="24"/>
+        </w:rPr>
+        <w:t>/rebase-branch</w:t>
+      </w:r>
+    </w:p>
+    <w:p>
+      <w:pPr>
+        <w:pStyle w:val="ListParagraph"/>
+        <w:numPr>
+          <w:ilvl w:val="0"/>
+          <w:numId w:val="18"/>
+        </w:numPr>
+        <w:rPr>
+          <w:rFonts w:ascii="Times New Roman" w:hAnsi="Times New Roman" w:cs="Times New Roman"/>
+          <w:sz w:val="24"/>
+          <w:szCs w:val="24"/>
+        </w:rPr>
+      </w:pPr>
+      <w:r>
+        <w:rPr>
+          <w:rFonts w:ascii="Times New Roman" w:hAnsi="Times New Roman" w:cs="Times New Roman"/>
+          <w:sz w:val="24"/>
+          <w:szCs w:val="24"/>
+        </w:rPr>
+        <w:t>git rebase -</w:t>
+      </w:r>
+      <w:proofErr w:type="spellStart"/>
+      <w:r>
+        <w:rPr>
+          <w:rFonts w:ascii="Times New Roman" w:hAnsi="Times New Roman" w:cs="Times New Roman"/>
+          <w:sz w:val="24"/>
+          <w:szCs w:val="24"/>
+        </w:rPr>
+        <w:t>i</w:t>
+      </w:r>
+      <w:proofErr w:type="spellEnd"/>
+      <w:r>
+        <w:rPr>
+          <w:rFonts w:ascii="Times New Roman" w:hAnsi="Times New Roman" w:cs="Times New Roman"/>
+          <w:sz w:val="24"/>
+          <w:szCs w:val="24"/>
+        </w:rPr>
+        <w:t xml:space="preserve"> HEAD~&lt;number of commits&gt;</w:t>
+      </w:r>
+    </w:p>
+    <w:p>
+      <w:pPr>
+        <w:ind w:left="0" w:firstLine="0"/>
+        <w:rPr>
+          <w:rFonts w:ascii="Times New Roman" w:hAnsi="Times New Roman" w:cs="Times New Roman"/>
+        </w:rPr>
+      </w:pPr>
+      <w:r>
+        <w:rPr>
+          <w:rFonts w:ascii="Times New Roman" w:hAnsi="Times New Roman" w:cs="Times New Roman"/>
+        </w:rPr>
+        <w:t xml:space="preserve"> </w:t>
+      </w:r>
+    </w:p>
+    <w:p>
+      <w:pPr>
+        <w:pStyle w:val="ListParagraph"/>
+        <w:numPr>
+          <w:ilvl w:val="0"/>
+          <w:numId w:val="19"/>
+        </w:numPr>
+        <w:rPr>
+          <w:rFonts w:ascii="Times New Roman" w:hAnsi="Times New Roman" w:cs="Times New Roman"/>
+          <w:sz w:val="24"/>
+          <w:szCs w:val="24"/>
+        </w:rPr>
+      </w:pPr>
+      <w:r>
+        <w:rPr>
+          <w:rFonts w:ascii="Times New Roman" w:hAnsi="Times New Roman" w:cs="Times New Roman"/>
+          <w:sz w:val="24"/>
+          <w:szCs w:val="24"/>
+        </w:rPr>
+        <w:lastRenderedPageBreak/>
+        <w:t>Squash, reword, or rearrange commits in the interactive rebase menu.</w:t>
+      </w:r>
+    </w:p>
+    <w:p>
+      <w:pPr>
+        <w:pStyle w:val="ListParagraph"/>
+        <w:numPr>
+          <w:ilvl w:val="0"/>
+          <w:numId w:val="19"/>
+        </w:numPr>
+        <w:rPr>
+          <w:rFonts w:ascii="Times New Roman" w:hAnsi="Times New Roman" w:cs="Times New Roman"/>
+          <w:sz w:val="24"/>
+          <w:szCs w:val="24"/>
+        </w:rPr>
+      </w:pPr>
+      <w:r>
+        <w:rPr>
+          <w:rFonts w:ascii="Times New Roman" w:hAnsi="Times New Roman" w:cs="Times New Roman"/>
+          <w:sz w:val="24"/>
+          <w:szCs w:val="24"/>
+        </w:rPr>
+        <w:t>Merge the branch back to main using a fast-forward merge:</w:t>
+      </w:r>
+    </w:p>
+    <w:p>
+      <w:pPr>
+        <w:pStyle w:val="ListParagraph"/>
+        <w:numPr>
+          <w:ilvl w:val="0"/>
+          <w:numId w:val="20"/>
+        </w:numPr>
+        <w:rPr>
+          <w:rFonts w:ascii="Times New Roman" w:hAnsi="Times New Roman" w:cs="Times New Roman"/>
+          <w:sz w:val="24"/>
+          <w:szCs w:val="24"/>
+        </w:rPr>
+      </w:pPr>
+      <w:r>
+        <w:rPr>
+          <w:rFonts w:ascii="Times New Roman" w:hAnsi="Times New Roman" w:cs="Times New Roman"/>
+          <w:sz w:val="24"/>
+          <w:szCs w:val="24"/>
+        </w:rPr>
+        <w:t>git checkout main</w:t>
+      </w:r>
+    </w:p>
+    <w:p>
+      <w:pPr>
+        <w:pStyle w:val="ListParagraph"/>
+        <w:numPr>
+          <w:ilvl w:val="0"/>
+          <w:numId w:val="20"/>
+        </w:numPr>
+        <w:rPr>
+          <w:rFonts w:ascii="Times New Roman" w:hAnsi="Times New Roman" w:cs="Times New Roman"/>
+          <w:sz w:val="24"/>
+          <w:szCs w:val="24"/>
+        </w:rPr>
+      </w:pPr>
+      <w:r>
+        <w:rPr>
+          <w:rFonts w:ascii="Times New Roman" w:hAnsi="Times New Roman" w:cs="Times New Roman"/>
+          <w:sz w:val="24"/>
+          <w:szCs w:val="24"/>
+        </w:rPr>
+        <w:t>git merge feature/rebase-branch</w:t>
+      </w:r>
+    </w:p>
+    <w:p>
+      <w:pPr>
+        <w:pStyle w:val="ListParagraph"/>
+        <w:ind w:firstLine="0"/>
+        <w:rPr>
+          <w:rFonts w:ascii="Times New Roman" w:hAnsi="Times New Roman" w:cs="Times New Roman"/>
+          <w:sz w:val="24"/>
+          <w:szCs w:val="24"/>
+        </w:rPr>
+      </w:pPr>
+    </w:p>
+    <w:p>
+      <w:pPr>
+        <w:rPr>
+          <w:rFonts w:ascii="Times New Roman" w:hAnsi="Times New Roman" w:cs="Times New Roman"/>
+          <w:sz w:val="24"/>
+          <w:szCs w:val="24"/>
+        </w:rPr>
+      </w:pPr>
+      <w:r>
+        <w:rPr>
           <w:noProof/>
         </w:rPr>
         <w:drawing>
-          <wp:inline distT="0" distB="0" distL="0" distR="0" wp14:anchorId="691F7BEF" wp14:editId="348AAB0D">
+          <wp:inline distT="0" distB="0" distL="0" distR="0" wp14:anchorId="23EE8CF3" wp14:editId="3CBF3B1D">
             <wp:extent cx="5504815" cy="3096260"/>
             <wp:effectExtent l="0" t="0" r="635" b="8890"/>
-            <wp:docPr id="473298438" name="Picture 11"/>
+            <wp:docPr id="306636465" name="Picture 1"/>
             <wp:cNvGraphicFramePr>
               <a:graphicFrameLocks xmlns:a="http://schemas.openxmlformats.org/drawingml/2006/main" noChangeAspect="1"/>
             </wp:cNvGraphicFramePr>
@@ -1324,17 +1759,11 @@
               <a:graphicData uri="http://schemas.openxmlformats.org/drawingml/2006/picture">
                 <pic:pic xmlns:pic="http://schemas.openxmlformats.org/drawingml/2006/picture">
                   <pic:nvPicPr>
-                    <pic:cNvPr id="473298438" name="Picture 473298438"/>
+                    <pic:cNvPr id="306636465" name=""/>
                     <pic:cNvPicPr/>
                   </pic:nvPicPr>
                   <pic:blipFill>
-                    <a:blip r:embed="rId12" cstate="print">
-                      <a:extLst>
-                        <a:ext uri="{28A0092B-C50C-407E-A947-70E740481C1C}">
-                          <a14:useLocalDpi xmlns:a14="http://schemas.microsoft.com/office/drawing/2010/main" val="0"/>
-                        </a:ext>
-                      </a:extLst>
-                    </a:blip>
+                    <a:blip r:embed="rId17"/>
                     <a:stretch>
                       <a:fillRect/>
                     </a:stretch>
@@ -1354,17 +1783,24 @@
           </wp:inline>
         </w:drawing>
       </w:r>
-      <w:r>
-        <w:rPr>
-          <w:rFonts w:ascii="Times New Roman" w:hAnsi="Times New Roman" w:cs="Times New Roman"/>
+    </w:p>
+    <w:p>
+      <w:pPr>
+        <w:rPr>
+          <w:rFonts w:ascii="Times New Roman" w:hAnsi="Times New Roman" w:cs="Times New Roman"/>
+          <w:sz w:val="24"/>
+          <w:szCs w:val="24"/>
+        </w:rPr>
+      </w:pPr>
+      <w:r>
+        <w:rPr>
           <w:noProof/>
         </w:rPr>
-        <w:lastRenderedPageBreak/>
         <w:drawing>
-          <wp:inline distT="0" distB="0" distL="0" distR="0" wp14:anchorId="0332A8A4" wp14:editId="55464360">
+          <wp:inline distT="0" distB="0" distL="0" distR="0" wp14:anchorId="78269350" wp14:editId="2932B525">
             <wp:extent cx="5504815" cy="3096260"/>
             <wp:effectExtent l="0" t="0" r="635" b="8890"/>
-            <wp:docPr id="593795198" name="Picture 12"/>
+            <wp:docPr id="63130554" name="Picture 1"/>
             <wp:cNvGraphicFramePr>
               <a:graphicFrameLocks xmlns:a="http://schemas.openxmlformats.org/drawingml/2006/main" noChangeAspect="1"/>
             </wp:cNvGraphicFramePr>
@@ -1372,17 +1808,11 @@
               <a:graphicData uri="http://schemas.openxmlformats.org/drawingml/2006/picture">
                 <pic:pic xmlns:pic="http://schemas.openxmlformats.org/drawingml/2006/picture">
                   <pic:nvPicPr>
-                    <pic:cNvPr id="593795198" name="Picture 593795198"/>
+                    <pic:cNvPr id="63130554" name=""/>
                     <pic:cNvPicPr/>
                   </pic:nvPicPr>
                   <pic:blipFill>
-                    <a:blip r:embed="rId13" cstate="print">
-                      <a:extLst>
-                        <a:ext uri="{28A0092B-C50C-407E-A947-70E740481C1C}">
-                          <a14:useLocalDpi xmlns:a14="http://schemas.microsoft.com/office/drawing/2010/main" val="0"/>
-                        </a:ext>
-                      </a:extLst>
-                    </a:blip>
+                    <a:blip r:embed="rId18"/>
                     <a:stretch>
                       <a:fillRect/>
                     </a:stretch>
@@ -1402,379 +1832,10 @@
           </wp:inline>
         </w:drawing>
       </w:r>
-      <w:r>
-        <w:rPr>
-          <w:rFonts w:ascii="Times New Roman" w:hAnsi="Times New Roman" w:cs="Times New Roman"/>
-          <w:noProof/>
-        </w:rPr>
-        <w:drawing>
-          <wp:inline distT="0" distB="0" distL="0" distR="0" wp14:anchorId="5F5B8618" wp14:editId="50ECB5C3">
-            <wp:extent cx="5504815" cy="3096260"/>
-            <wp:effectExtent l="0" t="0" r="635" b="8890"/>
-            <wp:docPr id="2055996026" name="Picture 13"/>
-            <wp:cNvGraphicFramePr>
-              <a:graphicFrameLocks xmlns:a="http://schemas.openxmlformats.org/drawingml/2006/main" noChangeAspect="1"/>
-            </wp:cNvGraphicFramePr>
-            <a:graphic xmlns:a="http://schemas.openxmlformats.org/drawingml/2006/main">
-              <a:graphicData uri="http://schemas.openxmlformats.org/drawingml/2006/picture">
-                <pic:pic xmlns:pic="http://schemas.openxmlformats.org/drawingml/2006/picture">
-                  <pic:nvPicPr>
-                    <pic:cNvPr id="2055996026" name="Picture 2055996026"/>
-                    <pic:cNvPicPr/>
-                  </pic:nvPicPr>
-                  <pic:blipFill>
-                    <a:blip r:embed="rId14" cstate="print">
-                      <a:extLst>
-                        <a:ext uri="{28A0092B-C50C-407E-A947-70E740481C1C}">
-                          <a14:useLocalDpi xmlns:a14="http://schemas.microsoft.com/office/drawing/2010/main" val="0"/>
-                        </a:ext>
-                      </a:extLst>
-                    </a:blip>
-                    <a:stretch>
-                      <a:fillRect/>
-                    </a:stretch>
-                  </pic:blipFill>
-                  <pic:spPr>
-                    <a:xfrm>
-                      <a:off x="0" y="0"/>
-                      <a:ext cx="5504815" cy="3096260"/>
-                    </a:xfrm>
-                    <a:prstGeom prst="rect">
-                      <a:avLst/>
-                    </a:prstGeom>
-                  </pic:spPr>
-                </pic:pic>
-              </a:graphicData>
-            </a:graphic>
-          </wp:inline>
-        </w:drawing>
-      </w:r>
-    </w:p>
-    <w:p>
-      <w:pPr>
-        <w:ind w:left="0" w:firstLine="0"/>
-        <w:rPr>
-          <w:rFonts w:ascii="Times New Roman" w:hAnsi="Times New Roman" w:cs="Times New Roman"/>
-          <w:b/>
-          <w:bCs/>
-          <w:sz w:val="32"/>
-          <w:szCs w:val="32"/>
-        </w:rPr>
-      </w:pPr>
-    </w:p>
-    <w:p>
-      <w:pPr>
-        <w:ind w:left="0" w:firstLine="0"/>
-        <w:rPr>
-          <w:rFonts w:ascii="Times New Roman" w:hAnsi="Times New Roman" w:cs="Times New Roman"/>
-          <w:b/>
-          <w:bCs/>
-          <w:sz w:val="32"/>
-          <w:szCs w:val="32"/>
-        </w:rPr>
-      </w:pPr>
-      <w:r>
-        <w:rPr>
-          <w:rFonts w:ascii="Times New Roman" w:hAnsi="Times New Roman" w:cs="Times New Roman"/>
-          <w:b/>
-          <w:bCs/>
-          <w:sz w:val="32"/>
-          <w:szCs w:val="32"/>
-        </w:rPr>
-        <w:t>5. Rebasing and History Cleanup:</w:t>
-      </w:r>
-    </w:p>
-    <w:p>
-      <w:pPr>
-        <w:pStyle w:val="ListParagraph"/>
-        <w:numPr>
-          <w:ilvl w:val="0"/>
-          <w:numId w:val="17"/>
-        </w:numPr>
-        <w:rPr>
-          <w:rFonts w:ascii="Times New Roman" w:hAnsi="Times New Roman" w:cs="Times New Roman"/>
-          <w:sz w:val="28"/>
-          <w:szCs w:val="28"/>
-        </w:rPr>
-      </w:pPr>
-      <w:r>
-        <w:rPr>
-          <w:rFonts w:ascii="Times New Roman" w:hAnsi="Times New Roman" w:cs="Times New Roman"/>
-          <w:sz w:val="28"/>
-          <w:szCs w:val="28"/>
-        </w:rPr>
-        <w:t>Create a new branch and make several commits.</w:t>
-      </w:r>
-    </w:p>
-    <w:p>
-      <w:pPr>
-        <w:pStyle w:val="ListParagraph"/>
-        <w:numPr>
-          <w:ilvl w:val="0"/>
-          <w:numId w:val="17"/>
-        </w:numPr>
-        <w:rPr>
-          <w:rFonts w:ascii="Times New Roman" w:hAnsi="Times New Roman" w:cs="Times New Roman"/>
-          <w:sz w:val="28"/>
-          <w:szCs w:val="28"/>
-        </w:rPr>
-      </w:pPr>
-      <w:r>
-        <w:rPr>
-          <w:rFonts w:ascii="Times New Roman" w:hAnsi="Times New Roman" w:cs="Times New Roman"/>
-          <w:sz w:val="28"/>
-          <w:szCs w:val="28"/>
-        </w:rPr>
-        <w:t>Rebase the branch interactively:</w:t>
-      </w:r>
-    </w:p>
-    <w:p>
-      <w:pPr>
-        <w:pStyle w:val="ListParagraph"/>
-        <w:numPr>
-          <w:ilvl w:val="0"/>
-          <w:numId w:val="18"/>
-        </w:numPr>
-        <w:rPr>
-          <w:rFonts w:ascii="Times New Roman" w:hAnsi="Times New Roman" w:cs="Times New Roman"/>
-          <w:sz w:val="24"/>
-          <w:szCs w:val="24"/>
-        </w:rPr>
-      </w:pPr>
-      <w:r>
-        <w:rPr>
-          <w:rFonts w:ascii="Times New Roman" w:hAnsi="Times New Roman" w:cs="Times New Roman"/>
-          <w:sz w:val="24"/>
-          <w:szCs w:val="24"/>
-        </w:rPr>
-        <w:t xml:space="preserve">git </w:t>
-      </w:r>
-      <w:proofErr w:type="gramStart"/>
-      <w:r>
-        <w:rPr>
-          <w:rFonts w:ascii="Times New Roman" w:hAnsi="Times New Roman" w:cs="Times New Roman"/>
-          <w:sz w:val="24"/>
-          <w:szCs w:val="24"/>
-        </w:rPr>
-        <w:t>checkout  feature</w:t>
-      </w:r>
-      <w:proofErr w:type="gramEnd"/>
-      <w:r>
-        <w:rPr>
-          <w:rFonts w:ascii="Times New Roman" w:hAnsi="Times New Roman" w:cs="Times New Roman"/>
-          <w:sz w:val="24"/>
-          <w:szCs w:val="24"/>
-        </w:rPr>
-        <w:t>/rebase-branch</w:t>
-      </w:r>
-    </w:p>
-    <w:p>
-      <w:pPr>
-        <w:pStyle w:val="ListParagraph"/>
-        <w:numPr>
-          <w:ilvl w:val="0"/>
-          <w:numId w:val="18"/>
-        </w:numPr>
-        <w:rPr>
-          <w:rFonts w:ascii="Times New Roman" w:hAnsi="Times New Roman" w:cs="Times New Roman"/>
-          <w:sz w:val="24"/>
-          <w:szCs w:val="24"/>
-        </w:rPr>
-      </w:pPr>
-      <w:r>
-        <w:rPr>
-          <w:rFonts w:ascii="Times New Roman" w:hAnsi="Times New Roman" w:cs="Times New Roman"/>
-          <w:sz w:val="24"/>
-          <w:szCs w:val="24"/>
-        </w:rPr>
-        <w:t>git rebase -</w:t>
-      </w:r>
-      <w:proofErr w:type="spellStart"/>
-      <w:r>
-        <w:rPr>
-          <w:rFonts w:ascii="Times New Roman" w:hAnsi="Times New Roman" w:cs="Times New Roman"/>
-          <w:sz w:val="24"/>
-          <w:szCs w:val="24"/>
-        </w:rPr>
-        <w:t>i</w:t>
-      </w:r>
-      <w:proofErr w:type="spellEnd"/>
-      <w:r>
-        <w:rPr>
-          <w:rFonts w:ascii="Times New Roman" w:hAnsi="Times New Roman" w:cs="Times New Roman"/>
-          <w:sz w:val="24"/>
-          <w:szCs w:val="24"/>
-        </w:rPr>
-        <w:t xml:space="preserve"> HEAD~&lt;number of commits&gt;</w:t>
-      </w:r>
-    </w:p>
-    <w:p>
-      <w:pPr>
-        <w:ind w:left="0" w:firstLine="0"/>
-        <w:rPr>
-          <w:rFonts w:ascii="Times New Roman" w:hAnsi="Times New Roman" w:cs="Times New Roman"/>
-        </w:rPr>
-      </w:pPr>
-      <w:r>
-        <w:rPr>
-          <w:rFonts w:ascii="Times New Roman" w:hAnsi="Times New Roman" w:cs="Times New Roman"/>
-        </w:rPr>
-        <w:lastRenderedPageBreak/>
-        <w:t xml:space="preserve"> </w:t>
-      </w:r>
-    </w:p>
-    <w:p>
-      <w:pPr>
-        <w:pStyle w:val="ListParagraph"/>
-        <w:numPr>
-          <w:ilvl w:val="0"/>
-          <w:numId w:val="19"/>
-        </w:numPr>
-        <w:rPr>
-          <w:rFonts w:ascii="Times New Roman" w:hAnsi="Times New Roman" w:cs="Times New Roman"/>
-          <w:sz w:val="24"/>
-          <w:szCs w:val="24"/>
-        </w:rPr>
-      </w:pPr>
-      <w:r>
-        <w:rPr>
-          <w:rFonts w:ascii="Times New Roman" w:hAnsi="Times New Roman" w:cs="Times New Roman"/>
-          <w:sz w:val="24"/>
-          <w:szCs w:val="24"/>
-        </w:rPr>
-        <w:t>Squash, reword, or rearrange commits in the interactive rebase menu.</w:t>
-      </w:r>
-    </w:p>
-    <w:p>
-      <w:pPr>
-        <w:pStyle w:val="ListParagraph"/>
-        <w:numPr>
-          <w:ilvl w:val="0"/>
-          <w:numId w:val="19"/>
-        </w:numPr>
-        <w:rPr>
-          <w:rFonts w:ascii="Times New Roman" w:hAnsi="Times New Roman" w:cs="Times New Roman"/>
-          <w:sz w:val="24"/>
-          <w:szCs w:val="24"/>
-        </w:rPr>
-      </w:pPr>
-      <w:r>
-        <w:rPr>
-          <w:rFonts w:ascii="Times New Roman" w:hAnsi="Times New Roman" w:cs="Times New Roman"/>
-          <w:sz w:val="24"/>
-          <w:szCs w:val="24"/>
-        </w:rPr>
-        <w:t>Merge the branch back to main using a fast-forward merge:</w:t>
-      </w:r>
-    </w:p>
-    <w:p>
-      <w:pPr>
-        <w:pStyle w:val="ListParagraph"/>
-        <w:numPr>
-          <w:ilvl w:val="0"/>
-          <w:numId w:val="20"/>
-        </w:numPr>
-        <w:rPr>
-          <w:rFonts w:ascii="Times New Roman" w:hAnsi="Times New Roman" w:cs="Times New Roman"/>
-          <w:sz w:val="24"/>
-          <w:szCs w:val="24"/>
-        </w:rPr>
-      </w:pPr>
-      <w:r>
-        <w:rPr>
-          <w:rFonts w:ascii="Times New Roman" w:hAnsi="Times New Roman" w:cs="Times New Roman"/>
-          <w:sz w:val="24"/>
-          <w:szCs w:val="24"/>
-        </w:rPr>
-        <w:t>git checkout main</w:t>
-      </w:r>
-    </w:p>
-    <w:p>
-      <w:pPr>
-        <w:pStyle w:val="ListParagraph"/>
-        <w:numPr>
-          <w:ilvl w:val="0"/>
-          <w:numId w:val="20"/>
-        </w:numPr>
-        <w:rPr>
-          <w:rFonts w:ascii="Times New Roman" w:hAnsi="Times New Roman" w:cs="Times New Roman"/>
-          <w:sz w:val="24"/>
-          <w:szCs w:val="24"/>
-        </w:rPr>
-      </w:pPr>
-      <w:r>
-        <w:rPr>
-          <w:rFonts w:ascii="Times New Roman" w:hAnsi="Times New Roman" w:cs="Times New Roman"/>
-          <w:sz w:val="24"/>
-          <w:szCs w:val="24"/>
-        </w:rPr>
-        <w:t>git merge feature/rebase-branch</w:t>
-      </w:r>
-    </w:p>
-    <w:p>
-      <w:pPr>
-        <w:pStyle w:val="ListParagraph"/>
-        <w:numPr>
-          <w:ilvl w:val="0"/>
-          <w:numId w:val="20"/>
-        </w:numPr>
-        <w:rPr>
-          <w:rFonts w:ascii="Times New Roman" w:hAnsi="Times New Roman" w:cs="Times New Roman"/>
-          <w:sz w:val="24"/>
-          <w:szCs w:val="24"/>
-        </w:rPr>
-      </w:pPr>
-    </w:p>
-    <w:p>
-      <w:pPr>
-        <w:rPr>
-          <w:rFonts w:ascii="Times New Roman" w:hAnsi="Times New Roman" w:cs="Times New Roman"/>
-          <w:sz w:val="24"/>
-          <w:szCs w:val="24"/>
-        </w:rPr>
-      </w:pPr>
-      <w:r>
-        <w:rPr>
-          <w:noProof/>
-        </w:rPr>
-        <w:drawing>
-          <wp:inline distT="0" distB="0" distL="0" distR="0" wp14:anchorId="23EE8CF3" wp14:editId="3CBF3B1D">
-            <wp:extent cx="5504815" cy="3096260"/>
-            <wp:effectExtent l="0" t="0" r="635" b="8890"/>
-            <wp:docPr id="306636465" name="Picture 1"/>
-            <wp:cNvGraphicFramePr>
-              <a:graphicFrameLocks xmlns:a="http://schemas.openxmlformats.org/drawingml/2006/main" noChangeAspect="1"/>
-            </wp:cNvGraphicFramePr>
-            <a:graphic xmlns:a="http://schemas.openxmlformats.org/drawingml/2006/main">
-              <a:graphicData uri="http://schemas.openxmlformats.org/drawingml/2006/picture">
-                <pic:pic xmlns:pic="http://schemas.openxmlformats.org/drawingml/2006/picture">
-                  <pic:nvPicPr>
-                    <pic:cNvPr id="306636465" name=""/>
-                    <pic:cNvPicPr/>
-                  </pic:nvPicPr>
-                  <pic:blipFill>
-                    <a:blip r:embed="rId15"/>
-                    <a:stretch>
-                      <a:fillRect/>
-                    </a:stretch>
-                  </pic:blipFill>
-                  <pic:spPr>
-                    <a:xfrm>
-                      <a:off x="0" y="0"/>
-                      <a:ext cx="5504815" cy="3096260"/>
-                    </a:xfrm>
-                    <a:prstGeom prst="rect">
-                      <a:avLst/>
-                    </a:prstGeom>
-                  </pic:spPr>
-                </pic:pic>
-              </a:graphicData>
-            </a:graphic>
-          </wp:inline>
-        </w:drawing>
-      </w:r>
     </w:p>
     <w:sectPr>
+      <w:headerReference w:type="default" r:id="rId19"/>
+      <w:footerReference w:type="default" r:id="rId20"/>
       <w:pgSz w:w="11906" w:h="16838" w:code="9"/>
       <w:pgMar w:top="1440" w:right="1440" w:bottom="1440" w:left="1797" w:header="720" w:footer="720" w:gutter="0"/>
       <w:cols w:space="708"/>
@@ -1782,6 +1843,136 @@
     </w:sectPr>
   </w:body>
 </w:document>
+</file>
+
+<file path=word/endnotes.xml><?xml version="1.0" encoding="utf-8"?>
+<w:endnotes xmlns:wpc="http://schemas.microsoft.com/office/word/2010/wordprocessingCanvas" xmlns:cx="http://schemas.microsoft.com/office/drawing/2014/chartex" xmlns:cx1="http://schemas.microsoft.com/office/drawing/2015/9/8/chartex" xmlns:cx2="http://schemas.microsoft.com/office/drawing/2015/10/21/chartex" xmlns:cx3="http://schemas.microsoft.com/office/drawing/2016/5/9/chartex" xmlns:cx4="http://schemas.microsoft.com/office/drawing/2016/5/10/chartex" xmlns:cx5="http://schemas.microsoft.com/office/drawing/2016/5/11/chartex" xmlns:cx6="http://schemas.microsoft.com/office/drawing/2016/5/12/chartex" xmlns:cx7="http://schemas.microsoft.com/office/drawing/2016/5/13/chartex" xmlns:cx8="http://schemas.microsoft.com/office/drawing/2016/5/14/chartex" xmlns:mc="http://schemas.openxmlformats.org/markup-compatibility/2006" xmlns:aink="http://schemas.microsoft.com/office/drawing/2016/ink" xmlns:am3d="http://schemas.microsoft.com/office/drawing/2017/model3d" xmlns:o="urn:schemas-microsoft-com:office:office" xmlns:oel="http://schemas.microsoft.com/office/2019/extlst" xmlns:r="http://schemas.openxmlformats.org/officeDocument/2006/relationships" xmlns:m="http://schemas.openxmlformats.org/officeDocument/2006/math" xmlns:v="urn:schemas-microsoft-com:vml" xmlns:wp14="http://schemas.microsoft.com/office/word/2010/wordprocessingDrawing" xmlns:wp="http://schemas.openxmlformats.org/drawingml/2006/wordprocessingDrawing" xmlns:w10="urn:schemas-microsoft-com:office:word" xmlns:w="http://schemas.openxmlformats.org/wordprocessingml/2006/main" xmlns:w14="http://schemas.microsoft.com/office/word/2010/wordml" xmlns:w15="http://schemas.microsoft.com/office/word/2012/wordml" xmlns:w16cex="http://schemas.microsoft.com/office/word/2018/wordml/cex" xmlns:w16cid="http://schemas.microsoft.com/office/word/2016/wordml/cid" xmlns:w16="http://schemas.microsoft.com/office/word/2018/wordml" xmlns:w16sdtdh="http://schemas.microsoft.com/office/word/2020/wordml/sdtdatahash" xmlns:w16se="http://schemas.microsoft.com/office/word/2015/wordml/symex" xmlns:wpg="http://schemas.microsoft.com/office/word/2010/wordprocessingGroup" xmlns:wpi="http://schemas.microsoft.com/office/word/2010/wordprocessingInk" xmlns:wne="http://schemas.microsoft.com/office/word/2006/wordml" xmlns:wps="http://schemas.microsoft.com/office/word/2010/wordprocessingShape" mc:Ignorable="w14 w15 w16se w16cid w16 w16cex w16sdtdh wp14">
+  <w:endnote w:type="separator" w:id="-1">
+    <w:p>
+      <w:pPr>
+        <w:spacing w:after="0" w:line="240" w:lineRule="auto"/>
+      </w:pPr>
+      <w:r>
+        <w:separator/>
+      </w:r>
+    </w:p>
+  </w:endnote>
+  <w:endnote w:type="continuationSeparator" w:id="0">
+    <w:p>
+      <w:pPr>
+        <w:spacing w:after="0" w:line="240" w:lineRule="auto"/>
+      </w:pPr>
+      <w:r>
+        <w:continuationSeparator/>
+      </w:r>
+    </w:p>
+  </w:endnote>
+</w:endnotes>
+</file>
+
+<file path=word/footer1.xml><?xml version="1.0" encoding="utf-8"?>
+<w:ftr xmlns:wpc="http://schemas.microsoft.com/office/word/2010/wordprocessingCanvas" xmlns:cx="http://schemas.microsoft.com/office/drawing/2014/chartex" xmlns:cx1="http://schemas.microsoft.com/office/drawing/2015/9/8/chartex" xmlns:cx2="http://schemas.microsoft.com/office/drawing/2015/10/21/chartex" xmlns:cx3="http://schemas.microsoft.com/office/drawing/2016/5/9/chartex" xmlns:cx4="http://schemas.microsoft.com/office/drawing/2016/5/10/chartex" xmlns:cx5="http://schemas.microsoft.com/office/drawing/2016/5/11/chartex" xmlns:cx6="http://schemas.microsoft.com/office/drawing/2016/5/12/chartex" xmlns:cx7="http://schemas.microsoft.com/office/drawing/2016/5/13/chartex" xmlns:cx8="http://schemas.microsoft.com/office/drawing/2016/5/14/chartex" xmlns:mc="http://schemas.openxmlformats.org/markup-compatibility/2006" xmlns:aink="http://schemas.microsoft.com/office/drawing/2016/ink" xmlns:am3d="http://schemas.microsoft.com/office/drawing/2017/model3d" xmlns:o="urn:schemas-microsoft-com:office:office" xmlns:oel="http://schemas.microsoft.com/office/2019/extlst" xmlns:r="http://schemas.openxmlformats.org/officeDocument/2006/relationships" xmlns:m="http://schemas.openxmlformats.org/officeDocument/2006/math" xmlns:v="urn:schemas-microsoft-com:vml" xmlns:wp14="http://schemas.microsoft.com/office/word/2010/wordprocessingDrawing" xmlns:wp="http://schemas.openxmlformats.org/drawingml/2006/wordprocessingDrawing" xmlns:w10="urn:schemas-microsoft-com:office:word" xmlns:w="http://schemas.openxmlformats.org/wordprocessingml/2006/main" xmlns:w14="http://schemas.microsoft.com/office/word/2010/wordml" xmlns:w15="http://schemas.microsoft.com/office/word/2012/wordml" xmlns:w16cex="http://schemas.microsoft.com/office/word/2018/wordml/cex" xmlns:w16cid="http://schemas.microsoft.com/office/word/2016/wordml/cid" xmlns:w16="http://schemas.microsoft.com/office/word/2018/wordml" xmlns:w16sdtdh="http://schemas.microsoft.com/office/word/2020/wordml/sdtdatahash" xmlns:w16se="http://schemas.microsoft.com/office/word/2015/wordml/symex" xmlns:wpg="http://schemas.microsoft.com/office/word/2010/wordprocessingGroup" xmlns:wpi="http://schemas.microsoft.com/office/word/2010/wordprocessingInk" xmlns:wne="http://schemas.microsoft.com/office/word/2006/wordml" xmlns:wps="http://schemas.microsoft.com/office/word/2010/wordprocessingShape" mc:Ignorable="w14 w15 w16se w16cid w16 w16cex w16sdtdh wp14">
+  <w:p>
+    <w:pPr>
+      <w:pStyle w:val="Footer"/>
+      <w:jc w:val="center"/>
+      <w:rPr>
+        <w:caps/>
+        <w:noProof/>
+        <w:color w:val="4472C4" w:themeColor="accent1"/>
+      </w:rPr>
+    </w:pPr>
+    <w:r>
+      <w:rPr>
+        <w:caps/>
+        <w:color w:val="4472C4" w:themeColor="accent1"/>
+      </w:rPr>
+      <w:fldChar w:fldCharType="begin"/>
+    </w:r>
+    <w:r>
+      <w:rPr>
+        <w:caps/>
+        <w:color w:val="4472C4" w:themeColor="accent1"/>
+      </w:rPr>
+      <w:instrText xml:space="preserve"> PAGE   \* MERGEFORMAT </w:instrText>
+    </w:r>
+    <w:r>
+      <w:rPr>
+        <w:caps/>
+        <w:color w:val="4472C4" w:themeColor="accent1"/>
+      </w:rPr>
+      <w:fldChar w:fldCharType="separate"/>
+    </w:r>
+    <w:r>
+      <w:rPr>
+        <w:caps/>
+        <w:noProof/>
+        <w:color w:val="4472C4" w:themeColor="accent1"/>
+      </w:rPr>
+      <w:t>2</w:t>
+    </w:r>
+    <w:r>
+      <w:rPr>
+        <w:caps/>
+        <w:noProof/>
+        <w:color w:val="4472C4" w:themeColor="accent1"/>
+      </w:rPr>
+      <w:fldChar w:fldCharType="end"/>
+    </w:r>
+  </w:p>
+  <w:p>
+    <w:pPr>
+      <w:pStyle w:val="Footer"/>
+    </w:pPr>
+  </w:p>
+</w:ftr>
+</file>
+
+<file path=word/footnotes.xml><?xml version="1.0" encoding="utf-8"?>
+<w:footnotes xmlns:wpc="http://schemas.microsoft.com/office/word/2010/wordprocessingCanvas" xmlns:cx="http://schemas.microsoft.com/office/drawing/2014/chartex" xmlns:cx1="http://schemas.microsoft.com/office/drawing/2015/9/8/chartex" xmlns:cx2="http://schemas.microsoft.com/office/drawing/2015/10/21/chartex" xmlns:cx3="http://schemas.microsoft.com/office/drawing/2016/5/9/chartex" xmlns:cx4="http://schemas.microsoft.com/office/drawing/2016/5/10/chartex" xmlns:cx5="http://schemas.microsoft.com/office/drawing/2016/5/11/chartex" xmlns:cx6="http://schemas.microsoft.com/office/drawing/2016/5/12/chartex" xmlns:cx7="http://schemas.microsoft.com/office/drawing/2016/5/13/chartex" xmlns:cx8="http://schemas.microsoft.com/office/drawing/2016/5/14/chartex" xmlns:mc="http://schemas.openxmlformats.org/markup-compatibility/2006" xmlns:aink="http://schemas.microsoft.com/office/drawing/2016/ink" xmlns:am3d="http://schemas.microsoft.com/office/drawing/2017/model3d" xmlns:o="urn:schemas-microsoft-com:office:office" xmlns:oel="http://schemas.microsoft.com/office/2019/extlst" xmlns:r="http://schemas.openxmlformats.org/officeDocument/2006/relationships" xmlns:m="http://schemas.openxmlformats.org/officeDocument/2006/math" xmlns:v="urn:schemas-microsoft-com:vml" xmlns:wp14="http://schemas.microsoft.com/office/word/2010/wordprocessingDrawing" xmlns:wp="http://schemas.openxmlformats.org/drawingml/2006/wordprocessingDrawing" xmlns:w10="urn:schemas-microsoft-com:office:word" xmlns:w="http://schemas.openxmlformats.org/wordprocessingml/2006/main" xmlns:w14="http://schemas.microsoft.com/office/word/2010/wordml" xmlns:w15="http://schemas.microsoft.com/office/word/2012/wordml" xmlns:w16cex="http://schemas.microsoft.com/office/word/2018/wordml/cex" xmlns:w16cid="http://schemas.microsoft.com/office/word/2016/wordml/cid" xmlns:w16="http://schemas.microsoft.com/office/word/2018/wordml" xmlns:w16sdtdh="http://schemas.microsoft.com/office/word/2020/wordml/sdtdatahash" xmlns:w16se="http://schemas.microsoft.com/office/word/2015/wordml/symex" xmlns:wpg="http://schemas.microsoft.com/office/word/2010/wordprocessingGroup" xmlns:wpi="http://schemas.microsoft.com/office/word/2010/wordprocessingInk" xmlns:wne="http://schemas.microsoft.com/office/word/2006/wordml" xmlns:wps="http://schemas.microsoft.com/office/word/2010/wordprocessingShape" mc:Ignorable="w14 w15 w16se w16cid w16 w16cex w16sdtdh wp14">
+  <w:footnote w:type="separator" w:id="-1">
+    <w:p>
+      <w:pPr>
+        <w:spacing w:after="0" w:line="240" w:lineRule="auto"/>
+      </w:pPr>
+      <w:r>
+        <w:separator/>
+      </w:r>
+    </w:p>
+  </w:footnote>
+  <w:footnote w:type="continuationSeparator" w:id="0">
+    <w:p>
+      <w:pPr>
+        <w:spacing w:after="0" w:line="240" w:lineRule="auto"/>
+      </w:pPr>
+      <w:r>
+        <w:continuationSeparator/>
+      </w:r>
+    </w:p>
+  </w:footnote>
+</w:footnotes>
+</file>
+
+<file path=word/header1.xml><?xml version="1.0" encoding="utf-8"?>
+<w:hdr xmlns:wpc="http://schemas.microsoft.com/office/word/2010/wordprocessingCanvas" xmlns:cx="http://schemas.microsoft.com/office/drawing/2014/chartex" xmlns:cx1="http://schemas.microsoft.com/office/drawing/2015/9/8/chartex" xmlns:cx2="http://schemas.microsoft.com/office/drawing/2015/10/21/chartex" xmlns:cx3="http://schemas.microsoft.com/office/drawing/2016/5/9/chartex" xmlns:cx4="http://schemas.microsoft.com/office/drawing/2016/5/10/chartex" xmlns:cx5="http://schemas.microsoft.com/office/drawing/2016/5/11/chartex" xmlns:cx6="http://schemas.microsoft.com/office/drawing/2016/5/12/chartex" xmlns:cx7="http://schemas.microsoft.com/office/drawing/2016/5/13/chartex" xmlns:cx8="http://schemas.microsoft.com/office/drawing/2016/5/14/chartex" xmlns:mc="http://schemas.openxmlformats.org/markup-compatibility/2006" xmlns:aink="http://schemas.microsoft.com/office/drawing/2016/ink" xmlns:am3d="http://schemas.microsoft.com/office/drawing/2017/model3d" xmlns:o="urn:schemas-microsoft-com:office:office" xmlns:oel="http://schemas.microsoft.com/office/2019/extlst" xmlns:r="http://schemas.openxmlformats.org/officeDocument/2006/relationships" xmlns:m="http://schemas.openxmlformats.org/officeDocument/2006/math" xmlns:v="urn:schemas-microsoft-com:vml" xmlns:wp14="http://schemas.microsoft.com/office/word/2010/wordprocessingDrawing" xmlns:wp="http://schemas.openxmlformats.org/drawingml/2006/wordprocessingDrawing" xmlns:w10="urn:schemas-microsoft-com:office:word" xmlns:w="http://schemas.openxmlformats.org/wordprocessingml/2006/main" xmlns:w14="http://schemas.microsoft.com/office/word/2010/wordml" xmlns:w15="http://schemas.microsoft.com/office/word/2012/wordml" xmlns:w16cex="http://schemas.microsoft.com/office/word/2018/wordml/cex" xmlns:w16cid="http://schemas.microsoft.com/office/word/2016/wordml/cid" xmlns:w16="http://schemas.microsoft.com/office/word/2018/wordml" xmlns:w16sdtdh="http://schemas.microsoft.com/office/word/2020/wordml/sdtdatahash" xmlns:w16se="http://schemas.microsoft.com/office/word/2015/wordml/symex" xmlns:wpg="http://schemas.microsoft.com/office/word/2010/wordprocessingGroup" xmlns:wpi="http://schemas.microsoft.com/office/word/2010/wordprocessingInk" xmlns:wne="http://schemas.microsoft.com/office/word/2006/wordml" xmlns:wps="http://schemas.microsoft.com/office/word/2010/wordprocessingShape" mc:Ignorable="w14 w15 w16se w16cid w16 w16cex w16sdtdh wp14">
+  <w:p>
+    <w:pPr>
+      <w:pStyle w:val="Header"/>
+    </w:pPr>
+    <w:r>
+      <w:t>Data Science Intern</w:t>
+    </w:r>
+    <w:r>
+      <w:ptab w:relativeTo="margin" w:alignment="center" w:leader="none"/>
+    </w:r>
+    <w:r>
+      <w:ptab w:relativeTo="margin" w:alignment="right" w:leader="none"/>
+    </w:r>
+    <w:r>
+      <w:t>Darshan Rana</w:t>
+    </w:r>
+  </w:p>
+</w:hdr>
 </file>
 
 <file path=word/numbering.xml><?xml version="1.0" encoding="utf-8"?>
@@ -4605,6 +4796,50 @@
       <w:u w:val="single"/>
     </w:rPr>
   </w:style>
+  <w:style w:type="paragraph" w:styleId="Header">
+    <w:name w:val="header"/>
+    <w:basedOn w:val="Normal"/>
+    <w:link w:val="HeaderChar"/>
+    <w:uiPriority w:val="99"/>
+    <w:unhideWhenUsed/>
+    <w:rsid w:val="008843D6"/>
+    <w:pPr>
+      <w:tabs>
+        <w:tab w:val="center" w:pos="4513"/>
+        <w:tab w:val="right" w:pos="9026"/>
+      </w:tabs>
+      <w:spacing w:after="0" w:line="240" w:lineRule="auto"/>
+    </w:pPr>
+  </w:style>
+  <w:style w:type="character" w:customStyle="1" w:styleId="HeaderChar">
+    <w:name w:val="Header Char"/>
+    <w:basedOn w:val="DefaultParagraphFont"/>
+    <w:link w:val="Header"/>
+    <w:uiPriority w:val="99"/>
+    <w:rsid w:val="008843D6"/>
+  </w:style>
+  <w:style w:type="paragraph" w:styleId="Footer">
+    <w:name w:val="footer"/>
+    <w:basedOn w:val="Normal"/>
+    <w:link w:val="FooterChar"/>
+    <w:uiPriority w:val="99"/>
+    <w:unhideWhenUsed/>
+    <w:rsid w:val="008843D6"/>
+    <w:pPr>
+      <w:tabs>
+        <w:tab w:val="center" w:pos="4513"/>
+        <w:tab w:val="right" w:pos="9026"/>
+      </w:tabs>
+      <w:spacing w:after="0" w:line="240" w:lineRule="auto"/>
+    </w:pPr>
+  </w:style>
+  <w:style w:type="character" w:customStyle="1" w:styleId="FooterChar">
+    <w:name w:val="Footer Char"/>
+    <w:basedOn w:val="DefaultParagraphFont"/>
+    <w:link w:val="Footer"/>
+    <w:uiPriority w:val="99"/>
+    <w:rsid w:val="008843D6"/>
+  </w:style>
 </w:styles>
 </file>
 

</xml_diff>